<commit_message>
Minor Updates to the quality plan
</commit_message>
<xml_diff>
--- a/Project Management/QP.docx
+++ b/Project Management/QP.docx
@@ -266,7 +266,7 @@
           <w:lang w:eastAsia="en-GB"/>
         </w:rPr>
         <w:drawing>
-          <wp:inline distT="0" distB="0" distL="0" distR="0" wp14:anchorId="391EDC40" wp14:editId="6FF454C5">
+          <wp:inline distT="0" distB="0" distL="0" distR="0" wp14:anchorId="7229FB49" wp14:editId="4F9A2617">
             <wp:extent cx="6343650" cy="6353175"/>
             <wp:effectExtent l="19050" t="0" r="0" b="0"/>
             <wp:docPr id="1" name="Picture 1" descr="HoneycombV2"/>
@@ -1276,6 +1276,9 @@
             <w:pPr>
               <w:pStyle w:val="Body"/>
             </w:pPr>
+            <w:r>
+              <w:t>Nicholas Draper</w:t>
+            </w:r>
           </w:p>
         </w:tc>
         <w:tc>
@@ -1287,6 +1290,12 @@
             <w:pPr>
               <w:pStyle w:val="Body"/>
             </w:pPr>
+            <w:r>
+              <w:t>V1.R2</w:t>
+            </w:r>
+            <w:r>
+              <w:t>.M0</w:t>
+            </w:r>
           </w:p>
         </w:tc>
         <w:tc>
@@ -1298,6 +1307,18 @@
             <w:pPr>
               <w:pStyle w:val="Body"/>
             </w:pPr>
+            <w:r>
+              <w:t>21</w:t>
+            </w:r>
+            <w:r>
+              <w:t>-</w:t>
+            </w:r>
+            <w:r>
+              <w:t>Feb</w:t>
+            </w:r>
+            <w:r>
+              <w:t>-2013</w:t>
+            </w:r>
           </w:p>
         </w:tc>
         <w:tc>
@@ -1309,6 +1330,82 @@
             <w:pPr>
               <w:pStyle w:val="Body"/>
             </w:pPr>
+            <w:r>
+              <w:t>Minor updates after quality review</w:t>
+            </w:r>
+          </w:p>
+        </w:tc>
+      </w:tr>
+      <w:tr>
+        <w:trPr>
+          <w:trHeight w:val="380"/>
+        </w:trPr>
+        <w:tc>
+          <w:tcPr>
+            <w:tcW w:w="2800" w:type="dxa"/>
+            <w:vAlign w:val="center"/>
+          </w:tcPr>
+          <w:p>
+            <w:pPr>
+              <w:pStyle w:val="Body"/>
+            </w:pPr>
+            <w:r>
+              <w:t>Nicholas Draper</w:t>
+            </w:r>
+          </w:p>
+        </w:tc>
+        <w:tc>
+          <w:tcPr>
+            <w:tcW w:w="1600" w:type="dxa"/>
+            <w:vAlign w:val="center"/>
+          </w:tcPr>
+          <w:p>
+            <w:pPr>
+              <w:pStyle w:val="Body"/>
+            </w:pPr>
+            <w:r>
+              <w:t>V1.R3</w:t>
+            </w:r>
+            <w:r>
+              <w:t>.M0</w:t>
+            </w:r>
+          </w:p>
+        </w:tc>
+        <w:tc>
+          <w:tcPr>
+            <w:tcW w:w="1700" w:type="dxa"/>
+            <w:vAlign w:val="center"/>
+          </w:tcPr>
+          <w:p>
+            <w:pPr>
+              <w:pStyle w:val="Body"/>
+            </w:pPr>
+            <w:r>
+              <w:t>05</w:t>
+            </w:r>
+            <w:r>
+              <w:t>-</w:t>
+            </w:r>
+            <w:r>
+              <w:t>Mar</w:t>
+            </w:r>
+            <w:r>
+              <w:t>-2013</w:t>
+            </w:r>
+          </w:p>
+        </w:tc>
+        <w:tc>
+          <w:tcPr>
+            <w:tcW w:w="2900" w:type="dxa"/>
+            <w:vAlign w:val="center"/>
+          </w:tcPr>
+          <w:p>
+            <w:pPr>
+              <w:pStyle w:val="Body"/>
+            </w:pPr>
+            <w:r>
+              <w:t>Minor correction</w:t>
+            </w:r>
           </w:p>
         </w:tc>
       </w:tr>
@@ -1320,9 +1417,26 @@
     </w:p>
     <w:p>
       <w:pPr>
+        <w:overflowPunct/>
+        <w:autoSpaceDE/>
+        <w:autoSpaceDN/>
+        <w:adjustRightInd/>
+        <w:textAlignment w:val="auto"/>
+        <w:rPr>
+          <w:b/>
+          <w:color w:val="005288"/>
+        </w:rPr>
+      </w:pPr>
+      <w:r>
+        <w:br w:type="page"/>
+      </w:r>
+    </w:p>
+    <w:p>
+      <w:pPr>
         <w:pStyle w:val="fpdetails"/>
       </w:pPr>
       <w:r>
+        <w:lastRenderedPageBreak/>
         <w:t>References</w:t>
       </w:r>
     </w:p>
@@ -1499,16 +1613,7 @@
                   <w:rFonts w:ascii="Helv" w:hAnsi="Helv" w:cs="Helv"/>
                   <w:lang w:eastAsia="en-GB"/>
                 </w:rPr>
-                <w:t>https://github.com/mantidproject/documents/blob/master/Project%20Management/Collaborations/Tessella/Mantid%202013/Bidders%20Response%20v1m0r3.doc?raw=tru</w:t>
-              </w:r>
-              <w:r>
-                <w:rPr>
-                  <w:rStyle w:val="Hyperlink"/>
-                  <w:rFonts w:ascii="Helv" w:hAnsi="Helv" w:cs="Helv"/>
-                  <w:lang w:eastAsia="en-GB"/>
-                </w:rPr>
-                <w:lastRenderedPageBreak/>
-                <w:t>e</w:t>
+                <w:t>https://github.com/mantidproject/documents/blob/master/Project%20Management/Collaborations/Tessella/Mantid%202013/Bidders%20Response%20v1m0r3.doc?raw=true</w:t>
               </w:r>
             </w:hyperlink>
             <w:r>
@@ -1535,7 +1640,6 @@
               <w:pStyle w:val="Body"/>
             </w:pPr>
             <w:r>
-              <w:lastRenderedPageBreak/>
               <w:t>Stakeholder Map</w:t>
             </w:r>
           </w:p>
@@ -1864,8 +1968,6 @@
         <w:t>Table of Contents</w:t>
       </w:r>
     </w:p>
-    <w:bookmarkStart w:id="23" w:name="_GoBack"/>
-    <w:bookmarkEnd w:id="23"/>
     <w:p>
       <w:pPr>
         <w:pStyle w:val="TOC1"/>
@@ -1891,7 +1993,7 @@
       <w:r>
         <w:fldChar w:fldCharType="separate"/>
       </w:r>
-      <w:hyperlink w:anchor="_Toc349044398" w:history="1">
+      <w:hyperlink w:anchor="_Toc350249758" w:history="1">
         <w:r>
           <w:rPr>
             <w:rStyle w:val="Hyperlink"/>
@@ -1936,7 +2038,7 @@
             <w:noProof/>
             <w:webHidden/>
           </w:rPr>
-          <w:instrText xml:space="preserve"> PAGEREF _Toc349044398 \h </w:instrText>
+          <w:instrText xml:space="preserve"> PAGEREF _Toc350249758 \h </w:instrText>
         </w:r>
         <w:r>
           <w:rPr>
@@ -1976,7 +2078,7 @@
           <w:szCs w:val="22"/>
         </w:rPr>
       </w:pPr>
-      <w:hyperlink w:anchor="_Toc349044399" w:history="1">
+      <w:hyperlink w:anchor="_Toc350249759" w:history="1">
         <w:r>
           <w:rPr>
             <w:rStyle w:val="Hyperlink"/>
@@ -2013,7 +2115,7 @@
           <w:rPr>
             <w:webHidden/>
           </w:rPr>
-          <w:instrText xml:space="preserve"> PAGEREF _Toc349044399 \h </w:instrText>
+          <w:instrText xml:space="preserve"> PAGEREF _Toc350249759 \h </w:instrText>
         </w:r>
         <w:r>
           <w:rPr>
@@ -2049,7 +2151,7 @@
           <w:szCs w:val="22"/>
         </w:rPr>
       </w:pPr>
-      <w:hyperlink w:anchor="_Toc349044400" w:history="1">
+      <w:hyperlink w:anchor="_Toc350249760" w:history="1">
         <w:r>
           <w:rPr>
             <w:rStyle w:val="Hyperlink"/>
@@ -2068,7 +2170,7 @@
           <w:rPr>
             <w:rStyle w:val="Hyperlink"/>
           </w:rPr>
-          <w:t>Summary Budget and Milestones</w:t>
+          <w:t>Milestones</w:t>
         </w:r>
         <w:r>
           <w:rPr>
@@ -2086,7 +2188,7 @@
           <w:rPr>
             <w:webHidden/>
           </w:rPr>
-          <w:instrText xml:space="preserve"> PAGEREF _Toc349044400 \h </w:instrText>
+          <w:instrText xml:space="preserve"> PAGEREF _Toc350249760 \h </w:instrText>
         </w:r>
         <w:r>
           <w:rPr>
@@ -2122,7 +2224,7 @@
           <w:szCs w:val="22"/>
         </w:rPr>
       </w:pPr>
-      <w:hyperlink w:anchor="_Toc349044401" w:history="1">
+      <w:hyperlink w:anchor="_Toc350249761" w:history="1">
         <w:r>
           <w:rPr>
             <w:rStyle w:val="Hyperlink"/>
@@ -2159,7 +2261,7 @@
           <w:rPr>
             <w:webHidden/>
           </w:rPr>
-          <w:instrText xml:space="preserve"> PAGEREF _Toc349044401 \h </w:instrText>
+          <w:instrText xml:space="preserve"> PAGEREF _Toc350249761 \h </w:instrText>
         </w:r>
         <w:r>
           <w:rPr>
@@ -2195,7 +2297,7 @@
           <w:szCs w:val="22"/>
         </w:rPr>
       </w:pPr>
-      <w:hyperlink w:anchor="_Toc349044402" w:history="1">
+      <w:hyperlink w:anchor="_Toc350249762" w:history="1">
         <w:r>
           <w:rPr>
             <w:rStyle w:val="Hyperlink"/>
@@ -2232,7 +2334,7 @@
           <w:rPr>
             <w:webHidden/>
           </w:rPr>
-          <w:instrText xml:space="preserve"> PAGEREF _Toc349044402 \h </w:instrText>
+          <w:instrText xml:space="preserve"> PAGEREF _Toc350249762 \h </w:instrText>
         </w:r>
         <w:r>
           <w:rPr>
@@ -2275,7 +2377,7 @@
           <w:lang w:eastAsia="en-GB"/>
         </w:rPr>
       </w:pPr>
-      <w:hyperlink w:anchor="_Toc349044403" w:history="1">
+      <w:hyperlink w:anchor="_Toc350249763" w:history="1">
         <w:r>
           <w:rPr>
             <w:rStyle w:val="Hyperlink"/>
@@ -2320,7 +2422,7 @@
             <w:noProof/>
             <w:webHidden/>
           </w:rPr>
-          <w:instrText xml:space="preserve"> PAGEREF _Toc349044403 \h </w:instrText>
+          <w:instrText xml:space="preserve"> PAGEREF _Toc350249763 \h </w:instrText>
         </w:r>
         <w:r>
           <w:rPr>
@@ -2360,7 +2462,7 @@
           <w:szCs w:val="22"/>
         </w:rPr>
       </w:pPr>
-      <w:hyperlink w:anchor="_Toc349044404" w:history="1">
+      <w:hyperlink w:anchor="_Toc350249764" w:history="1">
         <w:r>
           <w:rPr>
             <w:rStyle w:val="Hyperlink"/>
@@ -2397,7 +2499,7 @@
           <w:rPr>
             <w:webHidden/>
           </w:rPr>
-          <w:instrText xml:space="preserve"> PAGEREF _Toc349044404 \h </w:instrText>
+          <w:instrText xml:space="preserve"> PAGEREF _Toc350249764 \h </w:instrText>
         </w:r>
         <w:r>
           <w:rPr>
@@ -2433,7 +2535,7 @@
           <w:szCs w:val="22"/>
         </w:rPr>
       </w:pPr>
-      <w:hyperlink w:anchor="_Toc349044405" w:history="1">
+      <w:hyperlink w:anchor="_Toc350249765" w:history="1">
         <w:r>
           <w:rPr>
             <w:rStyle w:val="Hyperlink"/>
@@ -2470,7 +2572,7 @@
           <w:rPr>
             <w:webHidden/>
           </w:rPr>
-          <w:instrText xml:space="preserve"> PAGEREF _Toc349044405 \h </w:instrText>
+          <w:instrText xml:space="preserve"> PAGEREF _Toc350249765 \h </w:instrText>
         </w:r>
         <w:r>
           <w:rPr>
@@ -2506,7 +2608,7 @@
           <w:szCs w:val="22"/>
         </w:rPr>
       </w:pPr>
-      <w:hyperlink w:anchor="_Toc349044406" w:history="1">
+      <w:hyperlink w:anchor="_Toc350249766" w:history="1">
         <w:r>
           <w:rPr>
             <w:rStyle w:val="Hyperlink"/>
@@ -2543,7 +2645,7 @@
           <w:rPr>
             <w:webHidden/>
           </w:rPr>
-          <w:instrText xml:space="preserve"> PAGEREF _Toc349044406 \h </w:instrText>
+          <w:instrText xml:space="preserve"> PAGEREF _Toc350249766 \h </w:instrText>
         </w:r>
         <w:r>
           <w:rPr>
@@ -2560,7 +2662,7 @@
           <w:rPr>
             <w:webHidden/>
           </w:rPr>
-          <w:t>8</w:t>
+          <w:t>7</w:t>
         </w:r>
         <w:r>
           <w:rPr>
@@ -2579,7 +2681,7 @@
           <w:szCs w:val="22"/>
         </w:rPr>
       </w:pPr>
-      <w:hyperlink w:anchor="_Toc349044407" w:history="1">
+      <w:hyperlink w:anchor="_Toc350249767" w:history="1">
         <w:r>
           <w:rPr>
             <w:rStyle w:val="Hyperlink"/>
@@ -2616,7 +2718,7 @@
           <w:rPr>
             <w:webHidden/>
           </w:rPr>
-          <w:instrText xml:space="preserve"> PAGEREF _Toc349044407 \h </w:instrText>
+          <w:instrText xml:space="preserve"> PAGEREF _Toc350249767 \h </w:instrText>
         </w:r>
         <w:r>
           <w:rPr>
@@ -2652,7 +2754,7 @@
           <w:szCs w:val="22"/>
         </w:rPr>
       </w:pPr>
-      <w:hyperlink w:anchor="_Toc349044408" w:history="1">
+      <w:hyperlink w:anchor="_Toc350249768" w:history="1">
         <w:r>
           <w:rPr>
             <w:rStyle w:val="Hyperlink"/>
@@ -2689,7 +2791,7 @@
           <w:rPr>
             <w:webHidden/>
           </w:rPr>
-          <w:instrText xml:space="preserve"> PAGEREF _Toc349044408 \h </w:instrText>
+          <w:instrText xml:space="preserve"> PAGEREF _Toc350249768 \h </w:instrText>
         </w:r>
         <w:r>
           <w:rPr>
@@ -2725,7 +2827,7 @@
           <w:szCs w:val="22"/>
         </w:rPr>
       </w:pPr>
-      <w:hyperlink w:anchor="_Toc349044409" w:history="1">
+      <w:hyperlink w:anchor="_Toc350249769" w:history="1">
         <w:r>
           <w:rPr>
             <w:rStyle w:val="Hyperlink"/>
@@ -2763,7 +2865,7 @@
           <w:rPr>
             <w:webHidden/>
           </w:rPr>
-          <w:instrText xml:space="preserve"> PAGEREF _Toc349044409 \h </w:instrText>
+          <w:instrText xml:space="preserve"> PAGEREF _Toc350249769 \h </w:instrText>
         </w:r>
         <w:r>
           <w:rPr>
@@ -2799,7 +2901,7 @@
           <w:szCs w:val="22"/>
         </w:rPr>
       </w:pPr>
-      <w:hyperlink w:anchor="_Toc349044410" w:history="1">
+      <w:hyperlink w:anchor="_Toc350249770" w:history="1">
         <w:r>
           <w:rPr>
             <w:rStyle w:val="Hyperlink"/>
@@ -2837,7 +2939,7 @@
           <w:rPr>
             <w:webHidden/>
           </w:rPr>
-          <w:instrText xml:space="preserve"> PAGEREF _Toc349044410 \h </w:instrText>
+          <w:instrText xml:space="preserve"> PAGEREF _Toc350249770 \h </w:instrText>
         </w:r>
         <w:r>
           <w:rPr>
@@ -2854,7 +2956,7 @@
           <w:rPr>
             <w:webHidden/>
           </w:rPr>
-          <w:t>9</w:t>
+          <w:t>8</w:t>
         </w:r>
         <w:r>
           <w:rPr>
@@ -2864,6 +2966,7 @@
         </w:r>
       </w:hyperlink>
     </w:p>
+    <w:bookmarkStart w:id="23" w:name="_GoBack"/>
     <w:p>
       <w:pPr>
         <w:pStyle w:val="TOC2"/>
@@ -2873,142 +2976,215 @@
           <w:szCs w:val="22"/>
         </w:rPr>
       </w:pPr>
-      <w:hyperlink w:anchor="_Toc349044411" w:history="1">
-        <w:r>
-          <w:rPr>
-            <w:rStyle w:val="Hyperlink"/>
-          </w:rPr>
-          <w:t>2.8</w:t>
-        </w:r>
-        <w:r>
-          <w:rPr>
-            <w:rFonts w:asciiTheme="minorHAnsi" w:eastAsiaTheme="minorEastAsia" w:hAnsiTheme="minorHAnsi" w:cstheme="minorBidi"/>
-            <w:sz w:val="22"/>
-            <w:szCs w:val="22"/>
-          </w:rPr>
-          <w:tab/>
-        </w:r>
-        <w:r>
-          <w:rPr>
-            <w:rStyle w:val="Hyperlink"/>
-          </w:rPr>
-          <w:t>Legal and Regulatory Issues</w:t>
-        </w:r>
-        <w:r>
-          <w:rPr>
-            <w:webHidden/>
-          </w:rPr>
-          <w:tab/>
-        </w:r>
-        <w:r>
-          <w:rPr>
-            <w:webHidden/>
-          </w:rPr>
-          <w:fldChar w:fldCharType="begin"/>
-        </w:r>
-        <w:r>
-          <w:rPr>
-            <w:webHidden/>
-          </w:rPr>
-          <w:instrText xml:space="preserve"> PAGEREF _Toc349044411 \h </w:instrText>
-        </w:r>
-        <w:r>
-          <w:rPr>
-            <w:webHidden/>
-          </w:rPr>
-        </w:r>
-        <w:r>
-          <w:rPr>
-            <w:webHidden/>
-          </w:rPr>
-          <w:fldChar w:fldCharType="separate"/>
-        </w:r>
-        <w:r>
-          <w:rPr>
-            <w:webHidden/>
-          </w:rPr>
-          <w:t>9</w:t>
-        </w:r>
-        <w:r>
-          <w:rPr>
-            <w:webHidden/>
-          </w:rPr>
-          <w:fldChar w:fldCharType="end"/>
-        </w:r>
-      </w:hyperlink>
-    </w:p>
-    <w:p>
-      <w:pPr>
-        <w:pStyle w:val="TOC2"/>
+      <w:r>
+        <w:rPr>
+          <w:rStyle w:val="Hyperlink"/>
+        </w:rPr>
+        <w:fldChar w:fldCharType="begin"/>
+      </w:r>
+      <w:r>
+        <w:rPr>
+          <w:rStyle w:val="Hyperlink"/>
+        </w:rPr>
+        <w:instrText xml:space="preserve"> </w:instrText>
+      </w:r>
+      <w:r>
+        <w:instrText>HYPERLINK \l "_Toc350249771"</w:instrText>
+      </w:r>
+      <w:r>
+        <w:rPr>
+          <w:rStyle w:val="Hyperlink"/>
+        </w:rPr>
+        <w:instrText xml:space="preserve"> </w:instrText>
+      </w:r>
+      <w:r>
+        <w:rPr>
+          <w:rStyle w:val="Hyperlink"/>
+        </w:rPr>
+      </w:r>
+      <w:r>
+        <w:rPr>
+          <w:rStyle w:val="Hyperlink"/>
+        </w:rPr>
+        <w:fldChar w:fldCharType="separate"/>
+      </w:r>
+      <w:r>
+        <w:rPr>
+          <w:rStyle w:val="Hyperlink"/>
+        </w:rPr>
+        <w:t>2.8</w:t>
+      </w:r>
+      <w:r>
         <w:rPr>
           <w:rFonts w:asciiTheme="minorHAnsi" w:eastAsiaTheme="minorEastAsia" w:hAnsiTheme="minorHAnsi" w:cstheme="minorBidi"/>
           <w:sz w:val="22"/>
           <w:szCs w:val="22"/>
         </w:rPr>
-      </w:pPr>
-      <w:hyperlink w:anchor="_Toc349044412" w:history="1">
-        <w:r>
-          <w:rPr>
-            <w:rStyle w:val="Hyperlink"/>
-          </w:rPr>
-          <w:t>2.9</w:t>
-        </w:r>
-        <w:r>
-          <w:rPr>
-            <w:rFonts w:asciiTheme="minorHAnsi" w:eastAsiaTheme="minorEastAsia" w:hAnsiTheme="minorHAnsi" w:cstheme="minorBidi"/>
-            <w:sz w:val="22"/>
-            <w:szCs w:val="22"/>
-          </w:rPr>
-          <w:tab/>
-        </w:r>
-        <w:r>
-          <w:rPr>
-            <w:rStyle w:val="Hyperlink"/>
-          </w:rPr>
-          <w:t>Project Procurement Plan</w:t>
-        </w:r>
-        <w:r>
-          <w:rPr>
-            <w:webHidden/>
-          </w:rPr>
-          <w:tab/>
-        </w:r>
-        <w:r>
-          <w:rPr>
-            <w:webHidden/>
-          </w:rPr>
-          <w:fldChar w:fldCharType="begin"/>
-        </w:r>
-        <w:r>
-          <w:rPr>
-            <w:webHidden/>
-          </w:rPr>
-          <w:instrText xml:space="preserve"> PAGEREF _Toc349044412 \h </w:instrText>
-        </w:r>
-        <w:r>
-          <w:rPr>
-            <w:webHidden/>
-          </w:rPr>
-        </w:r>
-        <w:r>
-          <w:rPr>
-            <w:webHidden/>
-          </w:rPr>
-          <w:fldChar w:fldCharType="separate"/>
-        </w:r>
-        <w:r>
-          <w:rPr>
-            <w:webHidden/>
-          </w:rPr>
-          <w:t>10</w:t>
-        </w:r>
-        <w:r>
-          <w:rPr>
-            <w:webHidden/>
-          </w:rPr>
-          <w:fldChar w:fldCharType="end"/>
-        </w:r>
-      </w:hyperlink>
+        <w:tab/>
+      </w:r>
+      <w:r>
+        <w:rPr>
+          <w:rStyle w:val="Hyperlink"/>
+        </w:rPr>
+        <w:t>Legal and Regulatory Issues</w:t>
+      </w:r>
+      <w:r>
+        <w:rPr>
+          <w:webHidden/>
+        </w:rPr>
+        <w:tab/>
+      </w:r>
+      <w:r>
+        <w:rPr>
+          <w:webHidden/>
+        </w:rPr>
+        <w:fldChar w:fldCharType="begin"/>
+      </w:r>
+      <w:r>
+        <w:rPr>
+          <w:webHidden/>
+        </w:rPr>
+        <w:instrText xml:space="preserve"> PAGEREF _Toc350249771 \h </w:instrText>
+      </w:r>
+      <w:r>
+        <w:rPr>
+          <w:webHidden/>
+        </w:rPr>
+      </w:r>
+      <w:r>
+        <w:rPr>
+          <w:webHidden/>
+        </w:rPr>
+        <w:fldChar w:fldCharType="separate"/>
+      </w:r>
+      <w:r>
+        <w:rPr>
+          <w:webHidden/>
+        </w:rPr>
+        <w:t>9</w:t>
+      </w:r>
+      <w:r>
+        <w:rPr>
+          <w:webHidden/>
+        </w:rPr>
+        <w:fldChar w:fldCharType="end"/>
+      </w:r>
+      <w:r>
+        <w:rPr>
+          <w:rStyle w:val="Hyperlink"/>
+        </w:rPr>
+        <w:fldChar w:fldCharType="end"/>
+      </w:r>
+    </w:p>
+    <w:bookmarkEnd w:id="23"/>
+    <w:p>
+      <w:pPr>
+        <w:pStyle w:val="TOC2"/>
+        <w:rPr>
+          <w:rFonts w:asciiTheme="minorHAnsi" w:eastAsiaTheme="minorEastAsia" w:hAnsiTheme="minorHAnsi" w:cstheme="minorBidi"/>
+          <w:sz w:val="22"/>
+          <w:szCs w:val="22"/>
+        </w:rPr>
+      </w:pPr>
+      <w:r>
+        <w:rPr>
+          <w:rStyle w:val="Hyperlink"/>
+        </w:rPr>
+        <w:fldChar w:fldCharType="begin"/>
+      </w:r>
+      <w:r>
+        <w:rPr>
+          <w:rStyle w:val="Hyperlink"/>
+        </w:rPr>
+        <w:instrText xml:space="preserve"> </w:instrText>
+      </w:r>
+      <w:r>
+        <w:instrText>HYPERLINK \l "_Toc350249772"</w:instrText>
+      </w:r>
+      <w:r>
+        <w:rPr>
+          <w:rStyle w:val="Hyperlink"/>
+        </w:rPr>
+        <w:instrText xml:space="preserve"> </w:instrText>
+      </w:r>
+      <w:r>
+        <w:rPr>
+          <w:rStyle w:val="Hyperlink"/>
+        </w:rPr>
+      </w:r>
+      <w:r>
+        <w:rPr>
+          <w:rStyle w:val="Hyperlink"/>
+        </w:rPr>
+        <w:fldChar w:fldCharType="separate"/>
+      </w:r>
+      <w:r>
+        <w:rPr>
+          <w:rStyle w:val="Hyperlink"/>
+        </w:rPr>
+        <w:t>2.9</w:t>
+      </w:r>
+      <w:r>
+        <w:rPr>
+          <w:rFonts w:asciiTheme="minorHAnsi" w:eastAsiaTheme="minorEastAsia" w:hAnsiTheme="minorHAnsi" w:cstheme="minorBidi"/>
+          <w:sz w:val="22"/>
+          <w:szCs w:val="22"/>
+        </w:rPr>
+        <w:tab/>
+      </w:r>
+      <w:r>
+        <w:rPr>
+          <w:rStyle w:val="Hyperlink"/>
+        </w:rPr>
+        <w:t>Project Procurement Plan</w:t>
+      </w:r>
+      <w:r>
+        <w:rPr>
+          <w:webHidden/>
+        </w:rPr>
+        <w:tab/>
+      </w:r>
+      <w:r>
+        <w:rPr>
+          <w:webHidden/>
+        </w:rPr>
+        <w:fldChar w:fldCharType="begin"/>
+      </w:r>
+      <w:r>
+        <w:rPr>
+          <w:webHidden/>
+        </w:rPr>
+        <w:instrText xml:space="preserve"> PAGEREF _Toc350249772 \h </w:instrText>
+      </w:r>
+      <w:r>
+        <w:rPr>
+          <w:webHidden/>
+        </w:rPr>
+      </w:r>
+      <w:r>
+        <w:rPr>
+          <w:webHidden/>
+        </w:rPr>
+        <w:fldChar w:fldCharType="separate"/>
+      </w:r>
+      <w:r>
+        <w:rPr>
+          <w:webHidden/>
+        </w:rPr>
+        <w:t>10</w:t>
+      </w:r>
+      <w:r>
+        <w:rPr>
+          <w:webHidden/>
+        </w:rPr>
+        <w:fldChar w:fldCharType="end"/>
+      </w:r>
+      <w:r>
+        <w:rPr>
+          <w:rStyle w:val="Hyperlink"/>
+        </w:rPr>
+        <w:fldChar w:fldCharType="end"/>
+      </w:r>
     </w:p>
     <w:p>
       <w:pPr>
@@ -3026,7 +3202,7 @@
           <w:lang w:eastAsia="en-GB"/>
         </w:rPr>
       </w:pPr>
-      <w:hyperlink w:anchor="_Toc349044413" w:history="1">
+      <w:hyperlink w:anchor="_Toc350249773" w:history="1">
         <w:r>
           <w:rPr>
             <w:rStyle w:val="Hyperlink"/>
@@ -3071,7 +3247,7 @@
             <w:noProof/>
             <w:webHidden/>
           </w:rPr>
-          <w:instrText xml:space="preserve"> PAGEREF _Toc349044413 \h </w:instrText>
+          <w:instrText xml:space="preserve"> PAGEREF _Toc350249773 \h </w:instrText>
         </w:r>
         <w:r>
           <w:rPr>
@@ -3111,7 +3287,7 @@
           <w:szCs w:val="22"/>
         </w:rPr>
       </w:pPr>
-      <w:hyperlink w:anchor="_Toc349044414" w:history="1">
+      <w:hyperlink w:anchor="_Toc350249774" w:history="1">
         <w:r>
           <w:rPr>
             <w:rStyle w:val="Hyperlink"/>
@@ -3148,7 +3324,7 @@
           <w:rPr>
             <w:webHidden/>
           </w:rPr>
-          <w:instrText xml:space="preserve"> PAGEREF _Toc349044414 \h </w:instrText>
+          <w:instrText xml:space="preserve"> PAGEREF _Toc350249774 \h </w:instrText>
         </w:r>
         <w:r>
           <w:rPr>
@@ -3184,7 +3360,7 @@
           <w:szCs w:val="22"/>
         </w:rPr>
       </w:pPr>
-      <w:hyperlink w:anchor="_Toc349044415" w:history="1">
+      <w:hyperlink w:anchor="_Toc350249775" w:history="1">
         <w:r>
           <w:rPr>
             <w:rStyle w:val="Hyperlink"/>
@@ -3221,7 +3397,7 @@
           <w:rPr>
             <w:webHidden/>
           </w:rPr>
-          <w:instrText xml:space="preserve"> PAGEREF _Toc349044415 \h </w:instrText>
+          <w:instrText xml:space="preserve"> PAGEREF _Toc350249775 \h </w:instrText>
         </w:r>
         <w:r>
           <w:rPr>
@@ -3257,7 +3433,7 @@
           <w:szCs w:val="22"/>
         </w:rPr>
       </w:pPr>
-      <w:hyperlink w:anchor="_Toc349044416" w:history="1">
+      <w:hyperlink w:anchor="_Toc350249776" w:history="1">
         <w:r>
           <w:rPr>
             <w:rStyle w:val="Hyperlink"/>
@@ -3294,7 +3470,7 @@
           <w:rPr>
             <w:webHidden/>
           </w:rPr>
-          <w:instrText xml:space="preserve"> PAGEREF _Toc349044416 \h </w:instrText>
+          <w:instrText xml:space="preserve"> PAGEREF _Toc350249776 \h </w:instrText>
         </w:r>
         <w:r>
           <w:rPr>
@@ -3330,7 +3506,7 @@
           <w:szCs w:val="22"/>
         </w:rPr>
       </w:pPr>
-      <w:hyperlink w:anchor="_Toc349044417" w:history="1">
+      <w:hyperlink w:anchor="_Toc350249777" w:history="1">
         <w:r>
           <w:rPr>
             <w:rStyle w:val="Hyperlink"/>
@@ -3367,7 +3543,7 @@
           <w:rPr>
             <w:webHidden/>
           </w:rPr>
-          <w:instrText xml:space="preserve"> PAGEREF _Toc349044417 \h </w:instrText>
+          <w:instrText xml:space="preserve"> PAGEREF _Toc350249777 \h </w:instrText>
         </w:r>
         <w:r>
           <w:rPr>
@@ -3403,7 +3579,7 @@
           <w:szCs w:val="22"/>
         </w:rPr>
       </w:pPr>
-      <w:hyperlink w:anchor="_Toc349044418" w:history="1">
+      <w:hyperlink w:anchor="_Toc350249778" w:history="1">
         <w:r>
           <w:rPr>
             <w:rStyle w:val="Hyperlink"/>
@@ -3440,7 +3616,7 @@
           <w:rPr>
             <w:webHidden/>
           </w:rPr>
-          <w:instrText xml:space="preserve"> PAGEREF _Toc349044418 \h </w:instrText>
+          <w:instrText xml:space="preserve"> PAGEREF _Toc350249778 \h </w:instrText>
         </w:r>
         <w:r>
           <w:rPr>
@@ -3483,7 +3659,7 @@
           <w:lang w:eastAsia="en-GB"/>
         </w:rPr>
       </w:pPr>
-      <w:hyperlink w:anchor="_Toc349044419" w:history="1">
+      <w:hyperlink w:anchor="_Toc350249779" w:history="1">
         <w:r>
           <w:rPr>
             <w:rStyle w:val="Hyperlink"/>
@@ -3528,7 +3704,7 @@
             <w:noProof/>
             <w:webHidden/>
           </w:rPr>
-          <w:instrText xml:space="preserve"> PAGEREF _Toc349044419 \h </w:instrText>
+          <w:instrText xml:space="preserve"> PAGEREF _Toc350249779 \h </w:instrText>
         </w:r>
         <w:r>
           <w:rPr>
@@ -3568,7 +3744,7 @@
           <w:szCs w:val="22"/>
         </w:rPr>
       </w:pPr>
-      <w:hyperlink w:anchor="_Toc349044420" w:history="1">
+      <w:hyperlink w:anchor="_Toc350249780" w:history="1">
         <w:r>
           <w:rPr>
             <w:rStyle w:val="Hyperlink"/>
@@ -3605,7 +3781,7 @@
           <w:rPr>
             <w:webHidden/>
           </w:rPr>
-          <w:instrText xml:space="preserve"> PAGEREF _Toc349044420 \h </w:instrText>
+          <w:instrText xml:space="preserve"> PAGEREF _Toc350249780 \h </w:instrText>
         </w:r>
         <w:r>
           <w:rPr>
@@ -3641,7 +3817,7 @@
           <w:szCs w:val="22"/>
         </w:rPr>
       </w:pPr>
-      <w:hyperlink w:anchor="_Toc349044421" w:history="1">
+      <w:hyperlink w:anchor="_Toc350249781" w:history="1">
         <w:r>
           <w:rPr>
             <w:rStyle w:val="Hyperlink"/>
@@ -3678,7 +3854,7 @@
           <w:rPr>
             <w:webHidden/>
           </w:rPr>
-          <w:instrText xml:space="preserve"> PAGEREF _Toc349044421 \h </w:instrText>
+          <w:instrText xml:space="preserve"> PAGEREF _Toc350249781 \h </w:instrText>
         </w:r>
         <w:r>
           <w:rPr>
@@ -3714,7 +3890,7 @@
           <w:szCs w:val="22"/>
         </w:rPr>
       </w:pPr>
-      <w:hyperlink w:anchor="_Toc349044422" w:history="1">
+      <w:hyperlink w:anchor="_Toc350249782" w:history="1">
         <w:r>
           <w:rPr>
             <w:rStyle w:val="Hyperlink"/>
@@ -3751,7 +3927,7 @@
           <w:rPr>
             <w:webHidden/>
           </w:rPr>
-          <w:instrText xml:space="preserve"> PAGEREF _Toc349044422 \h </w:instrText>
+          <w:instrText xml:space="preserve"> PAGEREF _Toc350249782 \h </w:instrText>
         </w:r>
         <w:r>
           <w:rPr>
@@ -3804,7 +3980,7 @@
       </w:r>
       <w:bookmarkStart w:id="24" w:name="_Toc162338676"/>
       <w:bookmarkStart w:id="25" w:name="_Toc162338843"/>
-      <w:bookmarkStart w:id="26" w:name="_Toc349044398"/>
+      <w:bookmarkStart w:id="26" w:name="_Toc350249758"/>
       <w:r>
         <w:lastRenderedPageBreak/>
         <w:t xml:space="preserve">Project </w:t>
@@ -3820,7 +3996,7 @@
       <w:pPr>
         <w:pStyle w:val="Heading2"/>
       </w:pPr>
-      <w:bookmarkStart w:id="27" w:name="_Toc349044399"/>
+      <w:bookmarkStart w:id="27" w:name="_Toc350249759"/>
       <w:r>
         <w:t>Project Description and High Level Requirements</w:t>
       </w:r>
@@ -3885,30 +4061,24 @@
       <w:pPr>
         <w:pStyle w:val="Body"/>
         <w:rPr>
-          <w:sz w:val="22"/>
-          <w:szCs w:val="22"/>
-        </w:rPr>
-      </w:pPr>
-      <w:r>
-        <w:rPr>
-          <w:sz w:val="22"/>
-          <w:szCs w:val="22"/>
+          <w:color w:val="000000"/>
+        </w:rPr>
+      </w:pPr>
+      <w:r>
+        <w:rPr>
+          <w:color w:val="000000"/>
         </w:rPr>
         <w:t xml:space="preserve">The STFC ISIS facility requires an IT company with expertise in large scale C++ projects for scientific institutions, to assist with the development of Mantid (Manipulation and Analysis Toolkit for ISIS Data) – a new software project that will provide scientists and users with next-generation tools for the processing and analysis of data collected on the neutron instruments of the ISIS facility. Help will be needed with requirements development, architecture design, implementation and </w:t>
       </w:r>
-      <w:proofErr w:type="spellStart"/>
-      <w:r>
-        <w:rPr>
-          <w:sz w:val="22"/>
-          <w:szCs w:val="22"/>
-        </w:rPr>
-        <w:t>ongoing</w:t>
-      </w:r>
-      <w:proofErr w:type="spellEnd"/>
-      <w:r>
-        <w:rPr>
-          <w:sz w:val="22"/>
-          <w:szCs w:val="22"/>
+      <w:r>
+        <w:rPr>
+          <w:color w:val="000000"/>
+        </w:rPr>
+        <w:t>on-going</w:t>
+      </w:r>
+      <w:r>
+        <w:rPr>
+          <w:color w:val="000000"/>
         </w:rPr>
         <w:t xml:space="preserve"> support. The work will be carried out in partnership with internal IT support.</w:t>
       </w:r>
@@ -3935,44 +4105,14 @@
       <w:pPr>
         <w:pStyle w:val="Body"/>
         <w:rPr>
-          <w:sz w:val="22"/>
-          <w:szCs w:val="22"/>
-        </w:rPr>
-      </w:pPr>
-      <w:r>
-        <w:rPr>
-          <w:sz w:val="22"/>
-          <w:szCs w:val="22"/>
-        </w:rPr>
-        <w:t xml:space="preserve">Tessella will supply scientifically trained software engineers to work on site at the ISIS facility.  We will supply a project manager and a team of </w:t>
-      </w:r>
-      <w:r>
-        <w:rPr>
-          <w:sz w:val="22"/>
-          <w:szCs w:val="22"/>
-        </w:rPr>
-        <w:t>three</w:t>
-      </w:r>
-      <w:r>
-        <w:rPr>
-          <w:sz w:val="22"/>
-          <w:szCs w:val="22"/>
-        </w:rPr>
-        <w:t xml:space="preserve"> core staff, with additional softwa</w:t>
-      </w:r>
-      <w:r>
-        <w:rPr>
-          <w:sz w:val="22"/>
-          <w:szCs w:val="22"/>
-        </w:rPr>
-        <w:t>re development support as needed</w:t>
-      </w:r>
-      <w:r>
-        <w:rPr>
-          <w:sz w:val="22"/>
-          <w:szCs w:val="22"/>
-        </w:rPr>
-        <w:t>. Our Project Manager will lead the ISIS and Tessella team in ensuring that Mantid meets STFC’s needs for many years to come, while our Technical Lead and other development staff will be responsible for the software implementation of ISIS.</w:t>
+          <w:color w:val="000000"/>
+        </w:rPr>
+      </w:pPr>
+      <w:r>
+        <w:rPr>
+          <w:color w:val="000000"/>
+        </w:rPr>
+        <w:t>Tessella will supply scientifically trained software engineers to work on site at the ISIS facility.  We will supply a project manager and a team of three core staff, with additional software development support as needed. Our Project Manager will lead the ISIS and Tessella team in ensuring that Mantid meets STFC’s needs for many years to come, while our Technical Lead and other development staff will be responsible for the software implementation of ISIS.</w:t>
       </w:r>
     </w:p>
     <w:p>
@@ -4001,30 +4141,14 @@
           <w:numId w:val="12"/>
         </w:numPr>
         <w:rPr>
-          <w:sz w:val="22"/>
-          <w:szCs w:val="22"/>
-        </w:rPr>
-      </w:pPr>
-      <w:r>
-        <w:rPr>
-          <w:sz w:val="22"/>
-          <w:szCs w:val="22"/>
-        </w:rPr>
-        <w:t xml:space="preserve">Our background means that we already understand the project and its issues, which reduces the risks to you. We have successfully worked on the Mantid development </w:t>
-      </w:r>
-      <w:r>
-        <w:rPr>
-          <w:sz w:val="22"/>
-          <w:szCs w:val="22"/>
-        </w:rPr>
-        <w:t>from inception</w:t>
-      </w:r>
-      <w:r>
-        <w:rPr>
-          <w:sz w:val="22"/>
-          <w:szCs w:val="22"/>
-        </w:rPr>
-        <w:t>, and have had an enormously positive impact on the project.</w:t>
+          <w:color w:val="000000"/>
+        </w:rPr>
+      </w:pPr>
+      <w:r>
+        <w:rPr>
+          <w:color w:val="000000"/>
+        </w:rPr>
+        <w:t>Our background means that we already understand the project and its issues, which reduces the risks to you. We have successfully worked on the Mantid development from inception, and have had an enormously positive impact on the project.</w:t>
       </w:r>
     </w:p>
     <w:p>
@@ -4035,14 +4159,12 @@
           <w:numId w:val="12"/>
         </w:numPr>
         <w:rPr>
-          <w:sz w:val="22"/>
-          <w:szCs w:val="22"/>
-        </w:rPr>
-      </w:pPr>
-      <w:r>
-        <w:rPr>
-          <w:sz w:val="22"/>
-          <w:szCs w:val="22"/>
+          <w:color w:val="000000"/>
+        </w:rPr>
+      </w:pPr>
+      <w:r>
+        <w:rPr>
+          <w:color w:val="000000"/>
         </w:rPr>
         <w:t>We will manage the ISIS development by implementing proven Quality Management practices which will ensure that the Mantid project is a success.</w:t>
       </w:r>
@@ -4055,30 +4177,26 @@
           <w:numId w:val="12"/>
         </w:numPr>
         <w:rPr>
-          <w:sz w:val="22"/>
-          <w:szCs w:val="22"/>
-        </w:rPr>
-      </w:pPr>
-      <w:r>
-        <w:rPr>
-          <w:sz w:val="22"/>
-          <w:szCs w:val="22"/>
+          <w:color w:val="000000"/>
+        </w:rPr>
+      </w:pPr>
+      <w:r>
+        <w:rPr>
+          <w:color w:val="000000"/>
         </w:rPr>
         <w:t xml:space="preserve">Our </w:t>
       </w:r>
       <w:proofErr w:type="gramStart"/>
       <w:r>
         <w:rPr>
-          <w:sz w:val="22"/>
-          <w:szCs w:val="22"/>
+          <w:color w:val="000000"/>
         </w:rPr>
         <w:t>staff all come</w:t>
       </w:r>
       <w:proofErr w:type="gramEnd"/>
       <w:r>
         <w:rPr>
-          <w:sz w:val="22"/>
-          <w:szCs w:val="22"/>
+          <w:color w:val="000000"/>
         </w:rPr>
         <w:t xml:space="preserve"> from scientific backgrounds, meaning that as we add more staff to the team, you will get people who already appreciate the challenges of working in a fast moving, scientific environment.</w:t>
       </w:r>
@@ -4091,14 +4209,12 @@
           <w:numId w:val="12"/>
         </w:numPr>
         <w:rPr>
-          <w:sz w:val="22"/>
-          <w:szCs w:val="22"/>
-        </w:rPr>
-      </w:pPr>
-      <w:r>
-        <w:rPr>
-          <w:sz w:val="22"/>
-          <w:szCs w:val="22"/>
+          <w:color w:val="000000"/>
+        </w:rPr>
+      </w:pPr>
+      <w:r>
+        <w:rPr>
+          <w:color w:val="000000"/>
         </w:rPr>
         <w:t>We have a proven background in supporting clients with similar needs to STFC (for example, we have had staff working at the UKAEA JET facility for over 20 years)</w:t>
       </w:r>
@@ -4127,30 +4243,26 @@
       <w:pPr>
         <w:pStyle w:val="Body"/>
         <w:rPr>
-          <w:sz w:val="22"/>
-          <w:szCs w:val="22"/>
-        </w:rPr>
-      </w:pPr>
-      <w:r>
-        <w:rPr>
-          <w:sz w:val="22"/>
-          <w:szCs w:val="22"/>
+          <w:color w:val="000000"/>
+        </w:rPr>
+      </w:pPr>
+      <w:r>
+        <w:rPr>
+          <w:color w:val="000000"/>
         </w:rPr>
         <w:t xml:space="preserve">STFC will benefit from </w:t>
       </w:r>
       <w:proofErr w:type="gramStart"/>
       <w:r>
         <w:rPr>
-          <w:sz w:val="22"/>
-          <w:szCs w:val="22"/>
+          <w:color w:val="000000"/>
         </w:rPr>
         <w:t>staff who share</w:t>
       </w:r>
       <w:proofErr w:type="gramEnd"/>
       <w:r>
         <w:rPr>
-          <w:sz w:val="22"/>
-          <w:szCs w:val="22"/>
+          <w:color w:val="000000"/>
         </w:rPr>
         <w:t xml:space="preserve"> your background, with the detailed knowledge of writing high quality scientific software. By using Tessella staff, you will ensure that the Mantid software is robust and maintainable, and supported by outstanding expertise.</w:t>
       </w:r>
@@ -4160,33 +4272,11 @@
       <w:pPr>
         <w:pStyle w:val="Heading2"/>
       </w:pPr>
-      <w:bookmarkStart w:id="28" w:name="_Toc349044400"/>
-      <w:r>
-        <w:t>Summary Budget and Milestones</w:t>
+      <w:bookmarkStart w:id="28" w:name="_Toc350249760"/>
+      <w:r>
+        <w:t>Milestones</w:t>
       </w:r>
       <w:bookmarkEnd w:id="28"/>
-    </w:p>
-    <w:p>
-      <w:pPr>
-        <w:pStyle w:val="Body"/>
-      </w:pPr>
-      <w:r>
-        <w:t xml:space="preserve">The budget is recorded in </w:t>
-      </w:r>
-      <w:proofErr w:type="spellStart"/>
-      <w:r>
-        <w:t>iMenus</w:t>
-      </w:r>
-      <w:proofErr w:type="spellEnd"/>
-      <w:r>
-        <w:t xml:space="preserve">, and will not be </w:t>
-      </w:r>
-      <w:r>
-        <w:t>detailed</w:t>
-      </w:r>
-      <w:r>
-        <w:t xml:space="preserve"> in this public document</w:t>
-      </w:r>
     </w:p>
     <w:p>
       <w:pPr>
@@ -4323,7 +4413,6 @@
               <w:pStyle w:val="fptable"/>
             </w:pPr>
             <w:r>
-              <w:lastRenderedPageBreak/>
               <w:t>1</w:t>
             </w:r>
           </w:p>
@@ -4575,7 +4664,7 @@
       <w:pPr>
         <w:pStyle w:val="Heading2"/>
       </w:pPr>
-      <w:bookmarkStart w:id="29" w:name="_Toc349044401"/>
+      <w:bookmarkStart w:id="29" w:name="_Toc350249761"/>
       <w:r>
         <w:t>High-level Risks</w:t>
       </w:r>
@@ -4586,15 +4675,16 @@
         <w:pStyle w:val="Body"/>
       </w:pPr>
       <w:r>
-        <w:t xml:space="preserve">This is a long term project with a development team split across multiple facilities.  By far the largest risks are communication risks between the various stakeholders, </w:t>
-      </w:r>
-      <w:proofErr w:type="gramStart"/>
-      <w:r>
-        <w:t>Primarily</w:t>
-      </w:r>
-      <w:proofErr w:type="gramEnd"/>
-      <w:r>
-        <w:t>:</w:t>
+        <w:t>This is a long term project with a development team split across multiple facilities.  By far the largest risks are communication risks between the various stakeholders</w:t>
+      </w:r>
+      <w:r>
+        <w:t xml:space="preserve">, </w:t>
+      </w:r>
+      <w:r>
+        <w:t>p</w:t>
+      </w:r>
+      <w:r>
+        <w:t>rimarily:</w:t>
       </w:r>
     </w:p>
     <w:p>
@@ -4649,7 +4739,7 @@
       <w:pPr>
         <w:pStyle w:val="Heading2"/>
       </w:pPr>
-      <w:bookmarkStart w:id="30" w:name="_Toc349044402"/>
+      <w:bookmarkStart w:id="30" w:name="_Toc350249762"/>
       <w:r>
         <w:t>Stakeholders</w:t>
       </w:r>
@@ -4681,7 +4771,7 @@
       <w:pPr>
         <w:pStyle w:val="Heading1"/>
       </w:pPr>
-      <w:bookmarkStart w:id="31" w:name="_Toc349044403"/>
+      <w:bookmarkStart w:id="31" w:name="_Toc350249763"/>
       <w:r>
         <w:t>Project Management Plan</w:t>
       </w:r>
@@ -4692,7 +4782,7 @@
         <w:pStyle w:val="Heading2"/>
       </w:pPr>
       <w:bookmarkStart w:id="32" w:name="_Toc248043475"/>
-      <w:bookmarkStart w:id="33" w:name="_Toc349044404"/>
+      <w:bookmarkStart w:id="33" w:name="_Toc350249764"/>
       <w:r>
         <w:t>Resource Plan</w:t>
       </w:r>
@@ -5322,13 +5412,11 @@
       <w:r>
         <w:t xml:space="preserve">, VTK and OpenGL.  Data Persistence is </w:t>
       </w:r>
-      <w:proofErr w:type="spellStart"/>
-      <w:r>
-        <w:t>primairlyto</w:t>
-      </w:r>
-      <w:proofErr w:type="spellEnd"/>
-      <w:r>
-        <w:t xml:space="preserve"> files using a form of HDF called Nexus files.  The code is cross platform and developers work on a range of operating systems from Windows 7 through RHE5 and Ubuntu through to Mac </w:t>
+      <w:r>
+        <w:t xml:space="preserve">primarily </w:t>
+      </w:r>
+      <w:r>
+        <w:t xml:space="preserve">to files using a form of HDF called Nexus files.  The code is cross platform and developers work on a range of operating systems from Windows 7 through RHE5 and Ubuntu through to Mac </w:t>
       </w:r>
       <w:proofErr w:type="spellStart"/>
       <w:r>
@@ -5372,7 +5460,6 @@
           <w:color w:val="000000"/>
           <w:szCs w:val="24"/>
         </w:rPr>
-        <w:lastRenderedPageBreak/>
         <w:t xml:space="preserve">The current skills of team members are recorded in the Tessella master </w:t>
       </w:r>
       <w:hyperlink r:id="rId14" w:history="1">
@@ -5393,6 +5480,7 @@
         <w:pStyle w:val="Heading3"/>
       </w:pPr>
       <w:r>
+        <w:lastRenderedPageBreak/>
         <w:t>Skills development plan</w:t>
       </w:r>
     </w:p>
@@ -5423,7 +5511,10 @@
         <w:pStyle w:val="Body"/>
       </w:pPr>
       <w:r>
-        <w:t>Staff will be based at the customer site at RAL for the duration of the project.  Occasional visits to other facilities may be required,</w:t>
+        <w:t>Staff will be based at the customer site at RAL for the duration of the project.  Occasional visits to o</w:t>
+      </w:r>
+      <w:r>
+        <w:t>ther facilities may be required.</w:t>
       </w:r>
     </w:p>
     <w:p>
@@ -5668,7 +5759,7 @@
       </w:pPr>
       <w:bookmarkStart w:id="34" w:name="_Toc162338684"/>
       <w:bookmarkStart w:id="35" w:name="_Toc162338851"/>
-      <w:bookmarkStart w:id="36" w:name="_Toc349044405"/>
+      <w:bookmarkStart w:id="36" w:name="_Toc350249765"/>
       <w:r>
         <w:t>Project Monitoring and Control</w:t>
       </w:r>
@@ -5775,6 +5866,12 @@
         </w:rPr>
         <w:t>. These Project Monitoring details will be stored in NPD/7567/PC/PM</w:t>
       </w:r>
+      <w:r>
+        <w:rPr>
+          <w:color w:val="000000"/>
+        </w:rPr>
+        <w:t>.</w:t>
+      </w:r>
     </w:p>
     <w:p>
       <w:pPr>
@@ -5830,95 +5927,86 @@
         <w:t>All Tessella s</w:t>
       </w:r>
       <w:r>
-        <w:t xml:space="preserve">taff will maintain notes of progress on tasks as part of the task ticket in the TRAC database.  Lessons learned will be stored within the project </w:t>
-      </w:r>
-      <w:proofErr w:type="gramStart"/>
-      <w:r>
-        <w:t xml:space="preserve">Wiki </w:t>
+        <w:t>taff will maintain notes of progress on tasks as part of the task ticket in the TRAC database.  Lessons learned will be stored within the project Wiki</w:t>
+      </w:r>
+      <w:r>
+        <w:t>.</w:t>
       </w:r>
       <w:r>
         <w:t xml:space="preserve"> </w:t>
       </w:r>
       <w:r>
-        <w:t>Project</w:t>
-      </w:r>
-      <w:proofErr w:type="gramEnd"/>
-      <w:r>
-        <w:t xml:space="preserve"> logs will not be stored at Tessella.</w:t>
-      </w:r>
-      <w:r>
+        <w:t xml:space="preserve"> </w:t>
+      </w:r>
+      <w:r>
+        <w:t>Project logs will not be stored at Tessella.</w:t>
+      </w:r>
+    </w:p>
+    <w:p>
+      <w:pPr>
+        <w:pStyle w:val="Heading3"/>
+      </w:pPr>
+      <w:r>
+        <w:t>Project Issues Log</w:t>
+      </w:r>
+    </w:p>
+    <w:p>
+      <w:pPr>
+        <w:pStyle w:val="Body"/>
+      </w:pPr>
+      <w:r>
+        <w:t xml:space="preserve">The Project Manager will maintain a log of significant issues / lessons learnt that arise on the project.  </w:t>
+      </w:r>
+    </w:p>
+    <w:p>
+      <w:pPr>
+        <w:pStyle w:val="Body"/>
         <w:rPr>
           <w:rFonts w:cs="Arial"/>
           <w:color w:val="000000"/>
         </w:rPr>
-        <w:t>.</w:t>
-      </w:r>
-    </w:p>
-    <w:p>
-      <w:pPr>
-        <w:pStyle w:val="Heading3"/>
-      </w:pPr>
-      <w:r>
-        <w:t>Project Issues Log</w:t>
-      </w:r>
-    </w:p>
-    <w:p>
-      <w:pPr>
-        <w:pStyle w:val="Body"/>
-      </w:pPr>
-      <w:r>
-        <w:t xml:space="preserve">The Project Manager will maintain a log of significant issues / lessons learnt that arise on the project.  </w:t>
-      </w:r>
-    </w:p>
-    <w:p>
-      <w:pPr>
-        <w:pStyle w:val="Body"/>
+      </w:pPr>
+      <w:r>
+        <w:t xml:space="preserve">This will be kept </w:t>
+      </w:r>
+      <w:r>
+        <w:t>within the project TRAC database (</w:t>
+      </w:r>
+      <w:hyperlink r:id="rId20" w:history="1">
+        <w:r>
+          <w:rPr>
+            <w:rStyle w:val="Hyperlink"/>
+          </w:rPr>
+          <w:t>http://trac.mantidproject.org/mantid</w:t>
+        </w:r>
+      </w:hyperlink>
+      <w:r>
+        <w:t xml:space="preserve"> )</w:t>
+      </w:r>
+      <w:r>
+        <w:t xml:space="preserve"> during the project and </w:t>
+      </w:r>
+      <w:r>
+        <w:t>will remain the property of the client</w:t>
+      </w:r>
+      <w:r>
+        <w:t xml:space="preserve"> </w:t>
+      </w:r>
+      <w:r>
         <w:rPr>
           <w:rFonts w:cs="Arial"/>
           <w:color w:val="000000"/>
         </w:rPr>
-      </w:pPr>
+        <w:t xml:space="preserve">when the project is complete. </w:t>
+      </w:r>
+    </w:p>
+    <w:p>
+      <w:pPr>
+        <w:pStyle w:val="Heading2"/>
+      </w:pPr>
+      <w:bookmarkStart w:id="37" w:name="_Toc350249766"/>
       <w:r>
         <w:lastRenderedPageBreak/>
-        <w:t xml:space="preserve">This will be kept </w:t>
-      </w:r>
-      <w:r>
-        <w:t>within the project TRAC database (</w:t>
-      </w:r>
-      <w:hyperlink r:id="rId20" w:history="1">
-        <w:r>
-          <w:rPr>
-            <w:rStyle w:val="Hyperlink"/>
-          </w:rPr>
-          <w:t>http://trac.mantidproject.org/mantid</w:t>
-        </w:r>
-      </w:hyperlink>
-      <w:r>
-        <w:t xml:space="preserve"> )</w:t>
-      </w:r>
-      <w:r>
-        <w:t xml:space="preserve"> during the project and </w:t>
-      </w:r>
-      <w:r>
-        <w:t>will remain the property of the client</w:t>
-      </w:r>
-      <w:r>
-        <w:t xml:space="preserve"> </w:t>
-      </w:r>
-      <w:r>
-        <w:rPr>
-          <w:rFonts w:cs="Arial"/>
-          <w:color w:val="000000"/>
-        </w:rPr>
-        <w:t xml:space="preserve">when the project is complete. </w:t>
-      </w:r>
-    </w:p>
-    <w:p>
-      <w:pPr>
-        <w:pStyle w:val="Heading2"/>
-      </w:pPr>
-      <w:bookmarkStart w:id="37" w:name="_Toc349044406"/>
-      <w:r>
         <w:t>Communication</w:t>
       </w:r>
       <w:bookmarkEnd w:id="34"/>
@@ -5951,7 +6039,7 @@
       <w:bookmarkStart w:id="38" w:name="_Toc162338685"/>
       <w:bookmarkStart w:id="39" w:name="_Toc162338852"/>
       <w:bookmarkStart w:id="40" w:name="_Ref166993809"/>
-      <w:bookmarkStart w:id="41" w:name="_Toc349044407"/>
+      <w:bookmarkStart w:id="41" w:name="_Toc350249767"/>
       <w:r>
         <w:t>Risk Management</w:t>
       </w:r>
@@ -6022,7 +6110,7 @@
       <w:bookmarkStart w:id="42" w:name="_Toc162338687"/>
       <w:bookmarkStart w:id="43" w:name="_Toc162338854"/>
       <w:bookmarkStart w:id="44" w:name="_Toc291145066"/>
-      <w:bookmarkStart w:id="45" w:name="_Toc349044408"/>
+      <w:bookmarkStart w:id="45" w:name="_Toc350249768"/>
       <w:r>
         <w:t>Configuration Management</w:t>
       </w:r>
@@ -6095,6 +6183,9 @@
       <w:r>
         <w:t xml:space="preserve"> </w:t>
       </w:r>
+      <w:r>
+        <w:t>.</w:t>
+      </w:r>
     </w:p>
     <w:p>
       <w:pPr>
@@ -6108,6 +6199,9 @@
       </w:r>
       <w:r>
         <w:t xml:space="preserve"> will be tagged with a unique version number</w:t>
+      </w:r>
+      <w:r>
+        <w:t>.</w:t>
       </w:r>
     </w:p>
     <w:p>
@@ -6263,13 +6357,11 @@
       <w:pPr>
         <w:pStyle w:val="Body"/>
       </w:pPr>
-      <w:proofErr w:type="gramStart"/>
-      <w:r>
-        <w:t>in</w:t>
-      </w:r>
-      <w:proofErr w:type="gramEnd"/>
-      <w:r>
-        <w:t xml:space="preserve"> a </w:t>
+      <w:r>
+        <w:t>The Mantid code and documents are stored i</w:t>
+      </w:r>
+      <w:r>
+        <w:t xml:space="preserve">n a </w:t>
       </w:r>
       <w:proofErr w:type="spellStart"/>
       <w:r>
@@ -6277,7 +6369,10 @@
       </w:r>
       <w:proofErr w:type="spellEnd"/>
       <w:r>
-        <w:t xml:space="preserve"> repository located </w:t>
+        <w:t xml:space="preserve"> repository</w:t>
+      </w:r>
+      <w:r>
+        <w:t xml:space="preserve"> located </w:t>
       </w:r>
       <w:hyperlink r:id="rId25" w:history="1">
         <w:r>
@@ -6301,11 +6396,9 @@
       <w:r>
         <w:t xml:space="preserve">, but also local copies are </w:t>
       </w:r>
-      <w:proofErr w:type="spellStart"/>
-      <w:r>
-        <w:t>matained</w:t>
-      </w:r>
-      <w:proofErr w:type="spellEnd"/>
+      <w:r>
+        <w:t>maintained</w:t>
+      </w:r>
       <w:r>
         <w:t xml:space="preserve"> on our build servers at all participating facilities.</w:t>
       </w:r>
@@ -6327,7 +6420,7 @@
       </w:pPr>
       <w:bookmarkStart w:id="48" w:name="_Toc291145065"/>
       <w:bookmarkStart w:id="49" w:name="_Toc291145067"/>
-      <w:bookmarkStart w:id="50" w:name="_Toc349044409"/>
+      <w:bookmarkStart w:id="50" w:name="_Toc350249769"/>
       <w:bookmarkEnd w:id="44"/>
       <w:r>
         <w:t>Documentation Standards</w:t>
@@ -6368,52 +6461,53 @@
         <w:pStyle w:val="Body"/>
       </w:pPr>
       <w:r>
+        <w:t>Documents will be filed in</w:t>
+      </w:r>
+      <w:r>
+        <w:t xml:space="preserve"> </w:t>
+      </w:r>
+      <w:proofErr w:type="spellStart"/>
+      <w:r>
+        <w:t>GitHub</w:t>
+      </w:r>
+      <w:proofErr w:type="spellEnd"/>
+      <w:r>
+        <w:t xml:space="preserve">, and </w:t>
+      </w:r>
+      <w:r>
+        <w:t>contractual</w:t>
+      </w:r>
+      <w:r>
+        <w:t xml:space="preserve"> documentation will also be stored in</w:t>
+      </w:r>
+      <w:r>
+        <w:t xml:space="preserve"> NPD as defined in process defined in [</w:t>
+      </w:r>
+      <w:hyperlink r:id="rId27" w:anchor="zoom=100&amp;pagemode=bookmarks" w:history="1">
+        <w:r>
+          <w:rPr>
+            <w:rStyle w:val="Hyperlink"/>
+          </w:rPr>
+          <w:t>Q2PROJ30</w:t>
+        </w:r>
+      </w:hyperlink>
+      <w:r>
+        <w:t>]</w:t>
+      </w:r>
+      <w:r>
+        <w:t>.</w:t>
+      </w:r>
+    </w:p>
+    <w:p>
+      <w:pPr>
+        <w:pStyle w:val="Heading2"/>
+        <w:rPr>
+          <w:rFonts w:eastAsia="Arial Unicode MS"/>
+        </w:rPr>
+      </w:pPr>
+      <w:bookmarkStart w:id="51" w:name="_Toc350249770"/>
+      <w:r>
         <w:lastRenderedPageBreak/>
-        <w:t>Documents will be filed in</w:t>
-      </w:r>
-      <w:r>
-        <w:t xml:space="preserve"> </w:t>
-      </w:r>
-      <w:proofErr w:type="spellStart"/>
-      <w:r>
-        <w:t>GitHub</w:t>
-      </w:r>
-      <w:proofErr w:type="spellEnd"/>
-      <w:r>
-        <w:t xml:space="preserve">, and </w:t>
-      </w:r>
-      <w:proofErr w:type="spellStart"/>
-      <w:r>
-        <w:t>contractural</w:t>
-      </w:r>
-      <w:proofErr w:type="spellEnd"/>
-      <w:r>
-        <w:t xml:space="preserve"> documentation will also be stored in</w:t>
-      </w:r>
-      <w:r>
-        <w:t xml:space="preserve"> NPD as defined in process defined in [</w:t>
-      </w:r>
-      <w:hyperlink r:id="rId27" w:anchor="zoom=100&amp;pagemode=bookmarks" w:history="1">
-        <w:r>
-          <w:rPr>
-            <w:rStyle w:val="Hyperlink"/>
-          </w:rPr>
-          <w:t>Q2PROJ30</w:t>
-        </w:r>
-      </w:hyperlink>
-      <w:r>
-        <w:t>]</w:t>
-      </w:r>
-    </w:p>
-    <w:p>
-      <w:pPr>
-        <w:pStyle w:val="Heading2"/>
-        <w:rPr>
-          <w:rFonts w:eastAsia="Arial Unicode MS"/>
-        </w:rPr>
-      </w:pPr>
-      <w:bookmarkStart w:id="51" w:name="_Toc349044410"/>
-      <w:r>
         <w:t>Review Policy</w:t>
       </w:r>
       <w:bookmarkEnd w:id="49"/>
@@ -7371,7 +7465,7 @@
       </w:pPr>
       <w:bookmarkStart w:id="52" w:name="_Toc162338689"/>
       <w:bookmarkStart w:id="53" w:name="_Toc162338856"/>
-      <w:bookmarkStart w:id="54" w:name="_Toc349044411"/>
+      <w:bookmarkStart w:id="54" w:name="_Toc350249771"/>
       <w:r>
         <w:t>Legal and Regulatory Issues</w:t>
       </w:r>
@@ -7406,42 +7500,36 @@
         </w:rPr>
         <w:t xml:space="preserve"> an open source project conducted in the public </w:t>
       </w:r>
-      <w:proofErr w:type="gramStart"/>
       <w:r>
         <w:rPr>
           <w:color w:val="000000"/>
         </w:rPr>
-        <w:t>domain,</w:t>
-      </w:r>
-      <w:proofErr w:type="gramEnd"/>
+        <w:t>domain;</w:t>
+      </w:r>
       <w:r>
         <w:rPr>
           <w:color w:val="000000"/>
         </w:rPr>
         <w:t xml:space="preserve"> </w:t>
       </w:r>
-      <w:proofErr w:type="spellStart"/>
       <w:r>
         <w:rPr>
           <w:color w:val="000000"/>
         </w:rPr>
-        <w:t>non sensitive</w:t>
-      </w:r>
-      <w:proofErr w:type="spellEnd"/>
+        <w:t>non-sensitive</w:t>
+      </w:r>
       <w:r>
         <w:rPr>
           <w:color w:val="000000"/>
         </w:rPr>
         <w:t xml:space="preserve"> documents will be available by the public </w:t>
       </w:r>
-      <w:proofErr w:type="spellStart"/>
       <w:r>
         <w:rPr>
           <w:color w:val="000000"/>
         </w:rPr>
-        <w:t>mantid</w:t>
-      </w:r>
-      <w:proofErr w:type="spellEnd"/>
+        <w:t>Mantid</w:t>
+      </w:r>
       <w:r>
         <w:rPr>
           <w:color w:val="000000"/>
@@ -7527,6 +7615,30 @@
           <w:color w:val="000000"/>
           <w:lang w:eastAsia="en-GB"/>
         </w:rPr>
+        <w:t xml:space="preserve">The majority of this project will be </w:t>
+      </w:r>
+      <w:r>
+        <w:rPr>
+          <w:rFonts w:cs="Arial"/>
+          <w:color w:val="000000"/>
+          <w:lang w:eastAsia="en-GB"/>
+        </w:rPr>
+        <w:t>performed</w:t>
+      </w:r>
+      <w:r>
+        <w:rPr>
+          <w:rFonts w:cs="Arial"/>
+          <w:color w:val="000000"/>
+          <w:lang w:eastAsia="en-GB"/>
+        </w:rPr>
+        <w:t xml:space="preserve"> at the client site, and with client supplied hardware and software.  Where Tessella systems are concerned </w:t>
+      </w:r>
+      <w:r>
+        <w:rPr>
+          <w:rFonts w:cs="Arial"/>
+          <w:color w:val="000000"/>
+          <w:lang w:eastAsia="en-GB"/>
+        </w:rPr>
         <w:t>IT Security will conform to the general Tessella policy [</w:t>
       </w:r>
       <w:hyperlink r:id="rId30" w:history="1">
@@ -7545,7 +7657,7 @@
           <w:color w:val="000000"/>
           <w:lang w:eastAsia="en-GB"/>
         </w:rPr>
-        <w:t>].  No exceptions are necessary / an exception has been registered and Internal Systems have been informed.</w:t>
+        <w:t>].  No exceptions are necessary.</w:t>
       </w:r>
     </w:p>
     <w:p>
@@ -7754,15 +7866,13 @@
         </w:rPr>
         <w:t xml:space="preserve"> are limited to 125% of the contract value.  However the software is </w:t>
       </w:r>
-      <w:proofErr w:type="spellStart"/>
       <w:r>
         <w:rPr>
           <w:rFonts w:cs="Arial"/>
           <w:color w:val="000000"/>
         </w:rPr>
-        <w:t>releated</w:t>
-      </w:r>
-      <w:proofErr w:type="spellEnd"/>
+        <w:t>related</w:t>
+      </w:r>
       <w:r>
         <w:rPr>
           <w:rFonts w:cs="Arial"/>
@@ -7796,14 +7906,20 @@
         <w:pStyle w:val="Body"/>
       </w:pPr>
       <w:r>
-        <w:t>The risk of bribery is considered to be low; No additional precautions are required.</w:t>
+        <w:t>The risk of br</w:t>
+      </w:r>
+      <w:r>
+        <w:t>ibery is considered to be low; n</w:t>
+      </w:r>
+      <w:r>
+        <w:t>o additional precautions are required.</w:t>
       </w:r>
     </w:p>
     <w:p>
       <w:pPr>
         <w:pStyle w:val="Heading2"/>
       </w:pPr>
-      <w:bookmarkStart w:id="61" w:name="_Toc349044412"/>
+      <w:bookmarkStart w:id="61" w:name="_Toc350249772"/>
       <w:r>
         <w:t>Project Procurement Plan</w:t>
       </w:r>
@@ -7919,7 +8035,7 @@
       <w:pPr>
         <w:pStyle w:val="Heading1"/>
       </w:pPr>
-      <w:bookmarkStart w:id="64" w:name="_Toc349044413"/>
+      <w:bookmarkStart w:id="64" w:name="_Toc350249773"/>
       <w:r>
         <w:lastRenderedPageBreak/>
         <w:t>Project Execution - Software Projects</w:t>
@@ -7936,7 +8052,7 @@
       <w:bookmarkStart w:id="68" w:name="_Toc162320587"/>
       <w:bookmarkStart w:id="69" w:name="_Toc162326250"/>
       <w:bookmarkStart w:id="70" w:name="_Toc241303186"/>
-      <w:bookmarkStart w:id="71" w:name="_Toc349044414"/>
+      <w:bookmarkStart w:id="71" w:name="_Toc350249774"/>
       <w:r>
         <w:t>Project Life Cycle</w:t>
       </w:r>
@@ -8032,14 +8148,12 @@
         </w:rPr>
         <w:t xml:space="preserve">Daily scrum meetings will be held as text meetings via </w:t>
       </w:r>
-      <w:proofErr w:type="spellStart"/>
       <w:r>
         <w:rPr>
           <w:color w:val="000000"/>
         </w:rPr>
-        <w:t>skype</w:t>
-      </w:r>
-      <w:proofErr w:type="spellEnd"/>
+        <w:t>Skype</w:t>
+      </w:r>
       <w:r>
         <w:rPr>
           <w:color w:val="000000"/>
@@ -8094,14 +8208,12 @@
         </w:rPr>
         <w:t xml:space="preserve"> months in </w:t>
       </w:r>
-      <w:proofErr w:type="gramStart"/>
       <w:r>
         <w:rPr>
           <w:color w:val="000000"/>
         </w:rPr>
-        <w:t>duration,</w:t>
-      </w:r>
-      <w:proofErr w:type="gramEnd"/>
+        <w:t>duration;</w:t>
+      </w:r>
       <w:r>
         <w:rPr>
           <w:color w:val="000000"/>
@@ -8201,7 +8313,7 @@
       <w:pPr>
         <w:pStyle w:val="Heading2"/>
       </w:pPr>
-      <w:bookmarkStart w:id="72" w:name="_Toc349044415"/>
+      <w:bookmarkStart w:id="72" w:name="_Toc350249775"/>
       <w:r>
         <w:t>Baseline Project Plan</w:t>
       </w:r>
@@ -8222,7 +8334,7 @@
       <w:pPr>
         <w:pStyle w:val="Heading2"/>
       </w:pPr>
-      <w:bookmarkStart w:id="73" w:name="_Toc349044416"/>
+      <w:bookmarkStart w:id="73" w:name="_Toc350249776"/>
       <w:r>
         <w:t>Quality Processes</w:t>
       </w:r>
@@ -8332,7 +8444,10 @@
         <w:pStyle w:val="Body"/>
       </w:pPr>
       <w:r>
-        <w:t>The following User Centred Design (UCD) techniques will be used to identify and eliminate usability defects early in the project lifecycle;</w:t>
+        <w:t>The following User Centred Design (UCD) techniques will be used to identify and eliminate usability defects</w:t>
+      </w:r>
+      <w:r>
+        <w:t xml:space="preserve"> early in the project lifecycle:</w:t>
       </w:r>
     </w:p>
     <w:p>
@@ -8340,7 +8455,13 @@
         <w:pStyle w:val="unorderedlist1"/>
       </w:pPr>
       <w:r>
-        <w:t xml:space="preserve">Storyboarding to capture requirements from the perspective of the user interface </w:t>
+        <w:t>Storyboarding to capture requirements from the perspective of the user interface</w:t>
+      </w:r>
+      <w:r>
+        <w:t>.</w:t>
+      </w:r>
+      <w:r>
+        <w:t xml:space="preserve"> </w:t>
       </w:r>
     </w:p>
     <w:p>
@@ -8348,7 +8469,13 @@
         <w:pStyle w:val="unorderedlist1"/>
       </w:pPr>
       <w:r>
-        <w:t xml:space="preserve">Incremental Design of the User Interface using Paper-prototyping and Usability Testing through naïve-user cognitive-walkthroughs </w:t>
+        <w:t>Incremental Design of the User Interface using Paper-prototyping and Usability Testing through naïve-user cognitive-walkthroughs</w:t>
+      </w:r>
+      <w:r>
+        <w:t>.</w:t>
+      </w:r>
+      <w:r>
+        <w:t xml:space="preserve"> </w:t>
       </w:r>
     </w:p>
     <w:p>
@@ -8356,7 +8483,10 @@
         <w:pStyle w:val="unorderedlist1"/>
       </w:pPr>
       <w:r>
-        <w:t>Informal usability testing as part of development testing.</w:t>
+        <w:t>Informal usability testing as part of development testing</w:t>
+      </w:r>
+      <w:r>
+        <w:t>.</w:t>
       </w:r>
     </w:p>
     <w:p>
@@ -8371,7 +8501,7 @@
       <w:pPr>
         <w:pStyle w:val="Heading2"/>
       </w:pPr>
-      <w:bookmarkStart w:id="76" w:name="_Toc349044417"/>
+      <w:bookmarkStart w:id="76" w:name="_Toc350249777"/>
       <w:r>
         <w:lastRenderedPageBreak/>
         <w:t>Test</w:t>
@@ -8405,7 +8535,7 @@
       </w:pPr>
       <w:bookmarkStart w:id="77" w:name="_Toc162338702"/>
       <w:bookmarkStart w:id="78" w:name="_Toc162338869"/>
-      <w:bookmarkStart w:id="79" w:name="_Toc349044418"/>
+      <w:bookmarkStart w:id="79" w:name="_Toc350249778"/>
       <w:r>
         <w:t>Project Completion</w:t>
       </w:r>
@@ -8438,7 +8568,7 @@
         <w:fldChar w:fldCharType="separate"/>
       </w:r>
       <w:r>
-        <w:t>3.6.4</w:t>
+        <w:t>3.5.3</w:t>
       </w:r>
       <w:r>
         <w:fldChar w:fldCharType="end"/>
@@ -8461,35 +8591,36 @@
     </w:p>
     <w:p>
       <w:pPr>
-        <w:pStyle w:val="Heading3"/>
-      </w:pPr>
+        <w:pStyle w:val="ListParagraph"/>
+        <w:ind w:left="0"/>
+        <w:rPr>
+          <w:color w:val="005288"/>
+        </w:rPr>
+      </w:pPr>
+      <w:r>
+        <w:t xml:space="preserve">On completion of the project the </w:t>
+      </w:r>
+      <w:r>
+        <w:t>access details of all project repositories will be handed over to the client</w:t>
+      </w:r>
       <w:r>
         <w:rPr>
           <w:color w:val="000000"/>
         </w:rPr>
-        <w:t xml:space="preserve">On completion of the project the </w:t>
-      </w:r>
-      <w:r>
-        <w:rPr>
-          <w:color w:val="000000"/>
-        </w:rPr>
-        <w:t xml:space="preserve">access details of all project repositories will be handed over to the </w:t>
-      </w:r>
-      <w:proofErr w:type="spellStart"/>
-      <w:r>
-        <w:rPr>
-          <w:color w:val="000000"/>
-        </w:rPr>
-        <w:t>client.</w:t>
+        <w:t>.</w:t>
       </w:r>
       <w:bookmarkStart w:id="82" w:name="_Toc162338705"/>
       <w:bookmarkStart w:id="83" w:name="_Toc162338872"/>
+    </w:p>
+    <w:p>
+      <w:pPr>
+        <w:pStyle w:val="Heading3"/>
+      </w:pPr>
       <w:r>
         <w:t>Archiving</w:t>
       </w:r>
       <w:bookmarkEnd w:id="82"/>
       <w:bookmarkEnd w:id="83"/>
-      <w:proofErr w:type="spellEnd"/>
     </w:p>
     <w:p>
       <w:pPr>
@@ -8611,7 +8742,7 @@
         <w:textAlignment w:val="baseline"/>
         <w:outlineLvl w:val="9"/>
       </w:pPr>
-      <w:bookmarkStart w:id="87" w:name="_Toc349044419"/>
+      <w:bookmarkStart w:id="87" w:name="_Toc350249779"/>
       <w:bookmarkEnd w:id="40"/>
       <w:r>
         <w:t>Coding Standards</w:t>
@@ -8667,7 +8798,7 @@
         <w:textAlignment w:val="baseline"/>
         <w:outlineLvl w:val="9"/>
       </w:pPr>
-      <w:bookmarkStart w:id="88" w:name="_Toc349044420"/>
+      <w:bookmarkStart w:id="88" w:name="_Toc350249780"/>
       <w:r>
         <w:t>Code Headers and Naming Conventions</w:t>
       </w:r>
@@ -8685,7 +8816,19 @@
           <w:rPr>
             <w:rStyle w:val="Hyperlink"/>
           </w:rPr>
-          <w:t>http://www.mantidproject.org/Coding_Standards</w:t>
+          <w:t>http://www.mantidproject.or</w:t>
+        </w:r>
+        <w:r>
+          <w:rPr>
+            <w:rStyle w:val="Hyperlink"/>
+          </w:rPr>
+          <w:t>g</w:t>
+        </w:r>
+        <w:r>
+          <w:rPr>
+            <w:rStyle w:val="Hyperlink"/>
+          </w:rPr>
+          <w:t>/Coding_Standards</w:t>
         </w:r>
       </w:hyperlink>
       <w:r>
@@ -8710,7 +8853,7 @@
         <w:textAlignment w:val="baseline"/>
         <w:outlineLvl w:val="9"/>
       </w:pPr>
-      <w:bookmarkStart w:id="89" w:name="_Toc349044421"/>
+      <w:bookmarkStart w:id="89" w:name="_Toc350249781"/>
       <w:r>
         <w:t>Copyright Information</w:t>
       </w:r>
@@ -8821,7 +8964,7 @@
         <w:textAlignment w:val="baseline"/>
         <w:outlineLvl w:val="9"/>
       </w:pPr>
-      <w:bookmarkStart w:id="90" w:name="_Toc349044422"/>
+      <w:bookmarkStart w:id="90" w:name="_Toc350249782"/>
       <w:r>
         <w:t>Use of Logo</w:t>
       </w:r>
@@ -8865,6 +9008,9 @@
       <w:r>
         <w:t>Start-up/splash screen of the application</w:t>
       </w:r>
+      <w:r>
+        <w:t>.</w:t>
+      </w:r>
     </w:p>
     <w:p>
       <w:pPr>
@@ -8872,6 +9018,9 @@
       </w:pPr>
       <w:r>
         <w:t>Help-About screen or equivalent</w:t>
+      </w:r>
+      <w:r>
+        <w:t>.</w:t>
       </w:r>
     </w:p>
     <w:p/>
@@ -8990,7 +9139,7 @@
         <w:rFonts w:cs="Arial"/>
         <w:noProof/>
       </w:rPr>
-      <w:t>19-Feb-2013</w:t>
+      <w:t>05-Mar-2013</w:t>
     </w:r>
     <w:r>
       <w:rPr>
@@ -9021,31 +9170,16 @@
     <w:r>
       <w:instrText xml:space="preserve"> MACROBUTTON gsubEditIssueNum </w:instrText>
     </w:r>
-    <w:r>
-      <w:fldChar w:fldCharType="begin"/>
-    </w:r>
-    <w:r>
-      <w:instrText xml:space="preserve"> DOCPROPERTY "Document number"  \* MERGEFORMAT </w:instrText>
-    </w:r>
-    <w:r>
-      <w:fldChar w:fldCharType="separate"/>
-    </w:r>
-    <w:r>
-      <w:rPr>
-        <w:b/>
-        <w:bCs/>
-        <w:lang w:val="en-US"/>
-      </w:rPr>
-      <w:instrText>V1.R1.M0</w:instrText>
-    </w:r>
-    <w:r>
-      <w:rPr>
-        <w:b/>
-        <w:bCs/>
-        <w:lang w:val="en-US"/>
-      </w:rPr>
-      <w:fldChar w:fldCharType="end"/>
-    </w:r>
+    <w:fldSimple w:instr=" DOCPROPERTY &quot;Document number&quot;  \* MERGEFORMAT ">
+      <w:r>
+        <w:rPr>
+          <w:b/>
+          <w:bCs/>
+          <w:lang w:val="en-US"/>
+        </w:rPr>
+        <w:instrText>V1.R3.M0</w:instrText>
+      </w:r>
+    </w:fldSimple>
     <w:r>
       <w:instrText xml:space="preserve"> </w:instrText>
     </w:r>
@@ -9149,7 +9283,7 @@
                     <w:noProof/>
                     <w:sz w:val="14"/>
                   </w:rPr>
-                  <w:t>5</w:t>
+                  <w:t>4</w:t>
                 </w:r>
                 <w:r>
                   <w:rPr>
@@ -9250,7 +9384,7 @@
                     <w:lang w:eastAsia="en-GB"/>
                   </w:rPr>
                   <w:drawing>
-                    <wp:inline distT="0" distB="0" distL="0" distR="0" wp14:anchorId="7BF2CE50" wp14:editId="2CE1D716">
+                    <wp:inline distT="0" distB="0" distL="0" distR="0" wp14:anchorId="21305ACC" wp14:editId="57180179">
                       <wp:extent cx="1457325" cy="581025"/>
                       <wp:effectExtent l="19050" t="0" r="9525" b="0"/>
                       <wp:docPr id="2" name="Picture 2" descr="Tessella_logo_Colour_01"/>
@@ -9558,7 +9692,7 @@
                     <w:lang w:eastAsia="en-GB"/>
                   </w:rPr>
                   <w:drawing>
-                    <wp:inline distT="0" distB="0" distL="0" distR="0" wp14:anchorId="1CE37646" wp14:editId="5D3D0D08">
+                    <wp:inline distT="0" distB="0" distL="0" distR="0" wp14:anchorId="4B0CD286" wp14:editId="45F52A48">
                       <wp:extent cx="2066925" cy="809625"/>
                       <wp:effectExtent l="19050" t="0" r="9525" b="0"/>
                       <wp:docPr id="20" name="Picture 20" descr="Tessella_logo_Colour_01"/>
@@ -11069,7 +11203,7 @@
   <w:abstractNum w:abstractNumId="12">
     <w:nsid w:val="66DD0555"/>
     <w:multiLevelType w:val="hybridMultilevel"/>
-    <w:tmpl w:val="7274274A"/>
+    <w:tmpl w:val="A24A80E8"/>
     <w:lvl w:ilvl="0" w:tplc="0409000B">
       <w:start w:val="1"/>
       <w:numFmt w:val="bullet"/>
@@ -13762,7 +13896,7 @@
 </file>
 
 <file path=customXml/itemProps1.xml><?xml version="1.0" encoding="utf-8"?>
-<ds:datastoreItem xmlns:ds="http://schemas.openxmlformats.org/officeDocument/2006/customXml" ds:itemID="{943A5199-5ECC-4457-A946-C2C15AFF548F}">
+<ds:datastoreItem xmlns:ds="http://schemas.openxmlformats.org/officeDocument/2006/customXml" ds:itemID="{8E9D7AE7-7020-4E71-8911-1F9663C68208}">
   <ds:schemaRefs>
     <ds:schemaRef ds:uri="http://schemas.openxmlformats.org/officeDocument/2006/bibliography"/>
   </ds:schemaRefs>

</xml_diff>